<commit_message>
Update of the syllabus
</commit_message>
<xml_diff>
--- a/administration&schedule/yDiv_course_description_biodiversity courses.docx
+++ b/administration&schedule/yDiv_course_description_biodiversity courses.docx
@@ -659,15 +659,7 @@
                 <w:i/>
                 <w:lang w:val="en-US"/>
               </w:rPr>
-              <w:t>Science relies on reproducibility for reliability and trust.</w:t>
-            </w:r>
-            <w:r>
-              <w:rPr>
-                <w:rFonts w:ascii="Arial" w:hAnsi="Arial" w:cs="Arial"/>
-                <w:i/>
-                <w:lang w:val="en-US"/>
-              </w:rPr>
-              <w:t xml:space="preserve"> </w:t>
+              <w:t xml:space="preserve">Science relies on reproducibility for reliability and trust. </w:t>
             </w:r>
             <w:r>
               <w:rPr>
@@ -928,17 +920,78 @@
                 <w:i/>
                 <w:lang w:val="en-US"/>
               </w:rPr>
-              <w:t>Structuring data sets</w:t>
-            </w:r>
-          </w:p>
-          <w:p>
-            <w:pPr>
-              <w:rPr>
-                <w:rFonts w:ascii="Arial" w:hAnsi="Arial" w:cs="Arial"/>
-                <w:i/>
-                <w:lang w:val="en-US"/>
-              </w:rPr>
-            </w:pPr>
+              <w:t>Structuring working directories</w:t>
+            </w:r>
+          </w:p>
+          <w:p>
+            <w:pPr>
+              <w:rPr>
+                <w:rFonts w:ascii="Arial" w:hAnsi="Arial" w:cs="Arial"/>
+                <w:i/>
+                <w:lang w:val="en-US"/>
+              </w:rPr>
+            </w:pPr>
+            <w:r>
+              <w:rPr>
+                <w:rFonts w:ascii="Arial" w:hAnsi="Arial" w:cs="Arial"/>
+                <w:i/>
+                <w:lang w:val="en-US"/>
+              </w:rPr>
+              <w:t>Structuring data sets for clarity and ease of work</w:t>
+            </w:r>
+          </w:p>
+          <w:p>
+            <w:pPr>
+              <w:rPr>
+                <w:rFonts w:ascii="Arial" w:hAnsi="Arial" w:cs="Arial"/>
+                <w:i/>
+                <w:lang w:val="en-US"/>
+              </w:rPr>
+            </w:pPr>
+            <w:r>
+              <w:rPr>
+                <w:rFonts w:ascii="Arial" w:hAnsi="Arial" w:cs="Arial"/>
+                <w:i/>
+                <w:lang w:val="en-US"/>
+              </w:rPr>
+              <w:t>Preparing data for archiving/long term compatibility</w:t>
+            </w:r>
+          </w:p>
+          <w:p>
+            <w:pPr>
+              <w:rPr>
+                <w:rFonts w:ascii="Arial" w:hAnsi="Arial" w:cs="Arial"/>
+                <w:i/>
+                <w:lang w:val="en-US"/>
+              </w:rPr>
+            </w:pPr>
+            <w:r>
+              <w:rPr>
+                <w:rFonts w:ascii="Arial" w:hAnsi="Arial" w:cs="Arial"/>
+                <w:i/>
+                <w:lang w:val="en-US"/>
+              </w:rPr>
+              <w:t>Preparing data for synthesis/meta-analysis</w:t>
+            </w:r>
+            <w:bookmarkStart w:id="0" w:name="_GoBack"/>
+            <w:bookmarkEnd w:id="0"/>
+          </w:p>
+          <w:p>
+            <w:pPr>
+              <w:rPr>
+                <w:rFonts w:ascii="Arial" w:hAnsi="Arial" w:cs="Arial"/>
+                <w:i/>
+                <w:lang w:val="en-US"/>
+              </w:rPr>
+            </w:pPr>
+            <w:r>
+              <w:rPr>
+                <w:rFonts w:ascii="Arial" w:hAnsi="Arial" w:cs="Arial"/>
+                <w:i/>
+                <w:lang w:val="en-US"/>
+              </w:rPr>
+              <w:t>(Introduction to versioning and git)</w:t>
+            </w:r>
           </w:p>
           <w:p>
             <w:pPr>
@@ -1206,7 +1259,23 @@
                 <w:i/>
                 <w:lang w:val="en-US"/>
               </w:rPr>
-              <w:t>lasses will be based on R, please come with a laptop with R and RStudio installed.</w:t>
+              <w:t xml:space="preserve">lasses will </w:t>
+            </w:r>
+            <w:r>
+              <w:rPr>
+                <w:rFonts w:ascii="Arial" w:hAnsi="Arial" w:cs="Arial"/>
+                <w:i/>
+                <w:lang w:val="en-US"/>
+              </w:rPr>
+              <w:t xml:space="preserve">depend </w:t>
+            </w:r>
+            <w:r>
+              <w:rPr>
+                <w:rFonts w:ascii="Arial" w:hAnsi="Arial" w:cs="Arial"/>
+                <w:i/>
+                <w:lang w:val="en-US"/>
+              </w:rPr>
+              <w:t>on R, please come with a laptop with R and RStudio installed.</w:t>
             </w:r>
           </w:p>
           <w:p>
@@ -1407,14 +1476,7 @@
                 <w:rFonts w:ascii="Arial" w:hAnsi="Arial" w:cs="Arial"/>
                 <w:i/>
               </w:rPr>
-              <w:t xml:space="preserve">, </w:t>
-            </w:r>
-            <w:r>
-              <w:rPr>
-                <w:rFonts w:ascii="Arial" w:hAnsi="Arial" w:cs="Arial"/>
-                <w:i/>
-              </w:rPr>
-              <w:t xml:space="preserve">Anahita </w:t>
+              <w:t xml:space="preserve">, Anahita </w:t>
             </w:r>
             <w:r>
               <w:rPr>
@@ -1536,7 +1598,6 @@
                 <w:szCs w:val="18"/>
                 <w:lang w:val="en-US"/>
               </w:rPr>
-              <w:lastRenderedPageBreak/>
               <w:t>Please insert 1 -2 sentences about your background and qualifications</w:t>
             </w:r>
           </w:p>
@@ -1578,7 +1639,6 @@
                 <w:i/>
                 <w:lang w:val="en-US"/>
               </w:rPr>
-              <w:lastRenderedPageBreak/>
               <w:t>Alban Sagouis is data manager / scientific programmer in the Biodiversity Synthesis group.</w:t>
             </w:r>
           </w:p>
@@ -1729,6 +1789,32 @@
                 <w:rFonts w:ascii="Arial" w:hAnsi="Arial" w:cs="Arial"/>
               </w:rPr>
             </w:pPr>
+            <w:r>
+              <w:rPr>
+                <w:rFonts w:ascii="Arial" w:hAnsi="Arial" w:cs="Arial"/>
+              </w:rPr>
+              <w:t>OR</w:t>
+            </w:r>
+          </w:p>
+          <w:p>
+            <w:pPr>
+              <w:rPr>
+                <w:rFonts w:ascii="Arial" w:hAnsi="Arial" w:cs="Arial"/>
+              </w:rPr>
+            </w:pPr>
+            <w:r>
+              <w:rPr>
+                <w:rFonts w:ascii="Arial" w:hAnsi="Arial" w:cs="Arial"/>
+              </w:rPr>
+              <w:t>Online</w:t>
+            </w:r>
+          </w:p>
+          <w:p>
+            <w:pPr>
+              <w:rPr>
+                <w:rFonts w:ascii="Arial" w:hAnsi="Arial" w:cs="Arial"/>
+              </w:rPr>
+            </w:pPr>
           </w:p>
         </w:tc>
       </w:tr>
@@ -1857,17 +1943,7 @@
                 <w:i/>
                 <w:lang w:val="en-US"/>
               </w:rPr>
-              <w:t xml:space="preserve"> </w:t>
-            </w:r>
-            <w:bookmarkStart w:id="0" w:name="_GoBack"/>
-            <w:bookmarkEnd w:id="0"/>
-            <w:r>
-              <w:rPr>
-                <w:rFonts w:ascii="Arial" w:hAnsi="Arial" w:cs="Arial"/>
-                <w:i/>
-                <w:lang w:val="en-US"/>
-              </w:rPr>
-              <w:t>18</w:t>
+              <w:t xml:space="preserve"> 18</w:t>
             </w:r>
           </w:p>
           <w:p>
@@ -1990,17 +2066,16 @@
                 <w:i/>
                 <w:lang w:val="en-US"/>
               </w:rPr>
-              <w:t>I’m thinking active participation through exercises and/or work on their own data.</w:t>
-            </w:r>
-          </w:p>
-          <w:p>
-            <w:pPr>
-              <w:rPr>
-                <w:rFonts w:ascii="Arial" w:hAnsi="Arial" w:cs="Arial"/>
-                <w:i/>
-                <w:lang w:val="en-US"/>
-              </w:rPr>
-            </w:pPr>
+              <w:t>I’m thinking active participation through exercises and/or work on their own data</w:t>
+            </w:r>
+            <w:r>
+              <w:rPr>
+                <w:rFonts w:ascii="Arial" w:hAnsi="Arial" w:cs="Arial"/>
+                <w:i/>
+                <w:lang w:val="en-US"/>
+              </w:rPr>
+              <w:t xml:space="preserve"> and oral feedback to the class.</w:t>
+            </w:r>
           </w:p>
           <w:p>
             <w:pPr>
@@ -2106,7 +2181,15 @@
                 <w:i/>
                 <w:lang w:val="en-US"/>
               </w:rPr>
-              <w:t>4-5 tba</w:t>
+              <w:t>2-3</w:t>
+            </w:r>
+            <w:r>
+              <w:rPr>
+                <w:rFonts w:ascii="Arial" w:hAnsi="Arial" w:cs="Arial"/>
+                <w:i/>
+                <w:lang w:val="en-US"/>
+              </w:rPr>
+              <w:t xml:space="preserve"> tba</w:t>
             </w:r>
           </w:p>
           <w:p>
@@ -2182,6 +2265,31 @@
                 <w:lang w:val="en-US"/>
               </w:rPr>
             </w:pPr>
+            <w:r>
+              <w:rPr>
+                <w:rFonts w:ascii="Arial" w:hAnsi="Arial" w:cs="Arial"/>
+                <w:i/>
+                <w:lang w:val="en-US"/>
+              </w:rPr>
+              <w:t>Second half of March</w:t>
+            </w:r>
+          </w:p>
+          <w:p>
+            <w:pPr>
+              <w:rPr>
+                <w:rFonts w:ascii="Arial" w:hAnsi="Arial" w:cs="Arial"/>
+                <w:i/>
+                <w:lang w:val="en-US"/>
+              </w:rPr>
+            </w:pPr>
+            <w:r>
+              <w:rPr>
+                <w:rFonts w:ascii="Arial" w:hAnsi="Arial" w:cs="Arial"/>
+                <w:i/>
+                <w:lang w:val="en-US"/>
+              </w:rPr>
+              <w:t>9-12 and 14-17?</w:t>
+            </w:r>
           </w:p>
           <w:p>
             <w:pPr>
@@ -2313,6 +2421,14 @@
               </w:rPr>
               <w:t xml:space="preserve">Attendance time: </w:t>
             </w:r>
+            <w:r>
+              <w:rPr>
+                <w:rFonts w:ascii="Arial" w:hAnsi="Arial" w:cs="Arial"/>
+                <w:i/>
+                <w:lang w:val="en-US"/>
+              </w:rPr>
+              <w:t>10 to 18 hours</w:t>
+            </w:r>
           </w:p>
           <w:p>
             <w:pPr>
@@ -2338,6 +2454,14 @@
                 <w:lang w:val="en-US"/>
               </w:rPr>
               <w:t xml:space="preserve">Further required working hours: </w:t>
+            </w:r>
+            <w:r>
+              <w:rPr>
+                <w:rFonts w:ascii="Arial" w:hAnsi="Arial" w:cs="Arial"/>
+                <w:i/>
+                <w:lang w:val="en-US"/>
+              </w:rPr>
+              <w:t>None?</w:t>
             </w:r>
           </w:p>
           <w:p>
@@ -2728,18 +2852,7 @@
                 <w:szCs w:val="18"/>
                 <w:lang w:val="en-US"/>
               </w:rPr>
-              <w:t xml:space="preserve">If applicable, please add any additional relevant </w:t>
-            </w:r>
-            <w:r>
-              <w:rPr>
-                <w:rFonts w:ascii="Arial" w:hAnsi="Arial" w:cs="Arial"/>
-                <w:i/>
-                <w:sz w:val="18"/>
-                <w:szCs w:val="18"/>
-                <w:lang w:val="en-US"/>
-              </w:rPr>
-              <w:lastRenderedPageBreak/>
-              <w:t>organizational information for yDiv.</w:t>
+              <w:t>If applicable, please add any additional relevant organizational information for yDiv.</w:t>
             </w:r>
           </w:p>
           <w:p>

</xml_diff>